<commit_message>
revisi bab 3 & trainingrestnet34
</commit_message>
<xml_diff>
--- a/Laporan_KP-editan-Hendra.docx
+++ b/Laporan_KP-editan-Hendra.docx
@@ -2979,19 +2979,10 @@
                 <w:b w:val="false"/>
                 <w:bCs w:val="false"/>
               </w:rPr>
-              <w:t xml:space="preserve"> </w:t>
+              <w:t xml:space="preserve"> atau </w:t>
             </w:r>
           </w:ins>
-          <w:ins w:id="1" w:author="Unknown Author" w:date="2020-04-07T07:49:31Z">
-            <w:r>
-              <w:rPr>
-                <w:b w:val="false"/>
-                <w:bCs w:val="false"/>
-              </w:rPr>
-              <w:t xml:space="preserve">atau </w:t>
-            </w:r>
-          </w:ins>
-          <w:del w:id="2" w:author="Unknown Author" w:date="2020-04-07T07:49:31Z">
+          <w:del w:id="1" w:author="Unknown Author" w:date="2020-04-07T07:49:31Z">
             <w:r>
               <w:rPr>
                 <w:b w:val="false"/>
@@ -3017,7 +3008,7 @@
             </w:rPr>
             <w:t>gradien</w:t>
           </w:r>
-          <w:ins w:id="4" w:author="Unknown Author" w:date="2020-04-07T07:49:37Z">
+          <w:ins w:id="3" w:author="Unknown Author" w:date="2020-04-07T07:49:37Z">
             <w:r>
               <w:rPr>
                 <w:b w:val="false"/>
@@ -3066,7 +3057,7 @@
             <w:tab/>
             <w:t>Untuk mengatasi penurunan kinerja ini, He</w:t>
           </w:r>
-          <w:del w:id="5" w:author="Unknown Author" w:date="2020-04-07T07:50:18Z">
+          <w:del w:id="4" w:author="Unknown Author" w:date="2020-04-07T07:50:18Z">
             <w:r>
               <w:rPr>
                 <w:b w:val="false"/>
@@ -3075,7 +3066,7 @@
               <w:delText>, dkk</w:delText>
             </w:r>
           </w:del>
-          <w:ins w:id="6" w:author="Unknown Author" w:date="2020-04-07T07:53:15Z">
+          <w:ins w:id="5" w:author="Unknown Author" w:date="2020-04-07T07:53:15Z">
             <w:r>
               <w:rPr>
                 <w:b w:val="false"/>
@@ -3508,7 +3499,7 @@
               <mc:Choice Requires="wps">
                 <w:drawing>
                   <wp:inline distT="0" distB="0" distL="0" distR="0">
-                    <wp:extent cx="5046345" cy="2296795"/>
+                    <wp:extent cx="5046980" cy="2297430"/>
                     <wp:effectExtent l="0" t="0" r="0" b="0"/>
                     <wp:docPr id="2" name=""/>
                     <a:graphic xmlns:a="http://schemas.openxmlformats.org/drawingml/2006/main">
@@ -3518,7 +3509,7 @@
                           <wps:spPr>
                             <a:xfrm>
                               <a:off x="0" y="0"/>
-                              <a:ext cx="5045760" cy="2296080"/>
+                              <a:ext cx="5046480" cy="2296800"/>
                             </a:xfrm>
                             <a:prstGeom prst="rect">
                               <a:avLst/>
@@ -3614,7 +3605,7 @@
               </mc:Choice>
               <mc:Fallback>
                 <w:pict>
-                  <v:rect id="shape_0" stroked="f" style="position:absolute;margin-left:0pt;margin-top:-180.85pt;width:397.25pt;height:180.75pt;mso-position-vertical:top">
+                  <v:rect id="shape_0" stroked="f" style="position:absolute;margin-left:0pt;margin-top:-180.9pt;width:397.3pt;height:180.8pt;mso-position-vertical:top">
                     <w10:wrap type="square"/>
                     <v:fill o:detectmouseclick="t" on="false"/>
                     <v:stroke color="#3465a4" joinstyle="round" endcap="flat"/>
@@ -4699,7 +4690,7 @@
               <w:u w:val="none"/>
               <w:vertAlign w:val="baseline"/>
             </w:rPr>
-            <w:t xml:space="preserve">dan 20% dataset digunakan untuk </w:t>
+            <w:t>10% untuk test set</w:t>
           </w:r>
           <w:r>
             <w:rPr>
@@ -4719,52 +4710,88 @@
               <w:u w:val="none"/>
               <w:vertAlign w:val="baseline"/>
             </w:rPr>
-            <w:t>validation.</w:t>
-          </w:r>
-          <w:ins w:id="7" w:author="Unknown Author" w:date="2020-04-07T08:03:03Z">
-            <w:r>
-              <w:rPr>
-                <w:rFonts w:eastAsia="Times New Roman" w:cs="Times New Roman"/>
-                <w:b w:val="false"/>
-                <w:i/>
-                <w:iCs/>
-                <w:caps w:val="false"/>
-                <w:smallCaps w:val="false"/>
-                <w:strike w:val="false"/>
-                <w:dstrike w:val="false"/>
-                <w:color w:val="000000"/>
-                <w:position w:val="0"/>
-                <w:sz w:val="24"/>
-                <w:sz w:val="24"/>
-                <w:szCs w:val="24"/>
-                <w:u w:val="none"/>
-                <w:vertAlign w:val="baseline"/>
-              </w:rPr>
-              <w:t xml:space="preserve"> </w:t>
-            </w:r>
-          </w:ins>
-          <w:ins w:id="8" w:author="Unknown Author" w:date="2020-04-07T08:03:03Z">
-            <w:r>
-              <w:rPr>
-                <w:rFonts w:eastAsia="Times New Roman" w:cs="Times New Roman"/>
-                <w:b w:val="false"/>
-                <w:i/>
-                <w:iCs/>
-                <w:caps w:val="false"/>
-                <w:smallCaps w:val="false"/>
-                <w:strike w:val="false"/>
-                <w:dstrike w:val="false"/>
-                <w:color w:val="000000"/>
-                <w:position w:val="0"/>
-                <w:sz w:val="24"/>
-                <w:sz w:val="24"/>
-                <w:szCs w:val="24"/>
-                <w:u w:val="none"/>
-                <w:vertAlign w:val="baseline"/>
-              </w:rPr>
-              <w:t>[Tolong diset juga untuk test set ya; Jadi 10% dari validation set dijadikan test set ya]</w:t>
-            </w:r>
-          </w:ins>
+            <w:t xml:space="preserve"> </w:t>
+          </w:r>
+          <w:r>
+            <w:rPr>
+              <w:rFonts w:eastAsia="Times New Roman" w:cs="Times New Roman"/>
+              <w:b w:val="false"/>
+              <w:i w:val="false"/>
+              <w:iCs w:val="false"/>
+              <w:caps w:val="false"/>
+              <w:smallCaps w:val="false"/>
+              <w:strike w:val="false"/>
+              <w:dstrike w:val="false"/>
+              <w:color w:val="000000"/>
+              <w:position w:val="0"/>
+              <w:sz w:val="24"/>
+              <w:sz w:val="24"/>
+              <w:szCs w:val="24"/>
+              <w:u w:val="none"/>
+              <w:vertAlign w:val="baseline"/>
+            </w:rPr>
+            <w:t xml:space="preserve">dan </w:t>
+          </w:r>
+          <w:r>
+            <w:rPr>
+              <w:rFonts w:eastAsia="Times New Roman" w:cs="Times New Roman"/>
+              <w:b w:val="false"/>
+              <w:i w:val="false"/>
+              <w:iCs w:val="false"/>
+              <w:caps w:val="false"/>
+              <w:smallCaps w:val="false"/>
+              <w:strike w:val="false"/>
+              <w:dstrike w:val="false"/>
+              <w:color w:val="000000"/>
+              <w:position w:val="0"/>
+              <w:sz w:val="24"/>
+              <w:sz w:val="24"/>
+              <w:szCs w:val="24"/>
+              <w:u w:val="none"/>
+              <w:vertAlign w:val="baseline"/>
+            </w:rPr>
+            <w:t>1</w:t>
+          </w:r>
+          <w:r>
+            <w:rPr>
+              <w:rFonts w:eastAsia="Times New Roman" w:cs="Times New Roman"/>
+              <w:b w:val="false"/>
+              <w:i w:val="false"/>
+              <w:iCs w:val="false"/>
+              <w:caps w:val="false"/>
+              <w:smallCaps w:val="false"/>
+              <w:strike w:val="false"/>
+              <w:dstrike w:val="false"/>
+              <w:color w:val="000000"/>
+              <w:position w:val="0"/>
+              <w:sz w:val="24"/>
+              <w:sz w:val="24"/>
+              <w:szCs w:val="24"/>
+              <w:u w:val="none"/>
+              <w:vertAlign w:val="baseline"/>
+            </w:rPr>
+            <w:t xml:space="preserve">0% dataset digunakan untuk </w:t>
+          </w:r>
+          <w:r>
+            <w:rPr>
+              <w:rFonts w:eastAsia="Times New Roman" w:cs="Times New Roman"/>
+              <w:b w:val="false"/>
+              <w:i/>
+              <w:iCs/>
+              <w:caps w:val="false"/>
+              <w:smallCaps w:val="false"/>
+              <w:strike w:val="false"/>
+              <w:dstrike w:val="false"/>
+              <w:color w:val="000000"/>
+              <w:position w:val="0"/>
+              <w:sz w:val="24"/>
+              <w:sz w:val="24"/>
+              <w:szCs w:val="24"/>
+              <w:u w:val="none"/>
+              <w:vertAlign w:val="baseline"/>
+            </w:rPr>
+            <w:t xml:space="preserve">validation. </w:t>
+          </w:r>
         </w:p>
         <w:p>
           <w:pPr>
@@ -4794,199 +4821,7 @@
               <w:u w:val="none"/>
               <w:vertAlign w:val="baseline"/>
             </w:rPr>
-            <w:t>Dataset ditransformasikan dengan melakukan augmentasi data berupa citra sel darah yang diputar secara vertikal dan horizontal serta dilakukan normalisasi dataset berdasarkan statistik</w:t>
-          </w:r>
-          <w:ins w:id="9" w:author="Unknown Author" w:date="2020-04-07T08:03:54Z">
-            <w:r>
-              <w:rPr>
-                <w:rFonts w:eastAsia="Times New Roman" w:cs="Times New Roman"/>
-                <w:b w:val="false"/>
-                <w:i w:val="false"/>
-                <w:iCs w:val="false"/>
-                <w:caps w:val="false"/>
-                <w:smallCaps w:val="false"/>
-                <w:strike w:val="false"/>
-                <w:dstrike w:val="false"/>
-                <w:color w:val="000000"/>
-                <w:position w:val="0"/>
-                <w:sz w:val="24"/>
-                <w:sz w:val="24"/>
-                <w:szCs w:val="24"/>
-                <w:u w:val="none"/>
-                <w:vertAlign w:val="baseline"/>
-              </w:rPr>
-              <w:t>a</w:t>
-            </w:r>
-          </w:ins>
-          <w:r>
-            <w:rPr>
-              <w:rFonts w:eastAsia="Times New Roman" w:cs="Times New Roman"/>
-              <w:b w:val="false"/>
-              <w:i w:val="false"/>
-              <w:iCs w:val="false"/>
-              <w:caps w:val="false"/>
-              <w:smallCaps w:val="false"/>
-              <w:strike w:val="false"/>
-              <w:dstrike w:val="false"/>
-              <w:color w:val="000000"/>
-              <w:position w:val="0"/>
-              <w:sz w:val="24"/>
-              <w:sz w:val="24"/>
-              <w:szCs w:val="24"/>
-              <w:u w:val="none"/>
-              <w:vertAlign w:val="baseline"/>
-            </w:rPr>
-            <w:t xml:space="preserve"> </w:t>
-          </w:r>
-          <w:ins w:id="10" w:author="Unknown Author" w:date="2020-04-07T08:03:57Z">
-            <w:r>
-              <w:rPr>
-                <w:rFonts w:eastAsia="Times New Roman" w:cs="Times New Roman"/>
-                <w:b w:val="false"/>
-                <w:i w:val="false"/>
-                <w:iCs w:val="false"/>
-                <w:caps w:val="false"/>
-                <w:smallCaps w:val="false"/>
-                <w:strike w:val="false"/>
-                <w:dstrike w:val="false"/>
-                <w:color w:val="000000"/>
-                <w:position w:val="0"/>
-                <w:sz w:val="24"/>
-                <w:sz w:val="24"/>
-                <w:szCs w:val="24"/>
-                <w:u w:val="none"/>
-                <w:vertAlign w:val="baseline"/>
-              </w:rPr>
-              <w:t>tiga chann</w:t>
-            </w:r>
-          </w:ins>
-          <w:ins w:id="11" w:author="Unknown Author" w:date="2020-04-07T08:04:00Z">
-            <w:r>
-              <w:rPr>
-                <w:rFonts w:eastAsia="Times New Roman" w:cs="Times New Roman"/>
-                <w:b w:val="false"/>
-                <w:i w:val="false"/>
-                <w:iCs w:val="false"/>
-                <w:caps w:val="false"/>
-                <w:smallCaps w:val="false"/>
-                <w:strike w:val="false"/>
-                <w:dstrike w:val="false"/>
-                <w:color w:val="000000"/>
-                <w:position w:val="0"/>
-                <w:sz w:val="24"/>
-                <w:sz w:val="24"/>
-                <w:szCs w:val="24"/>
-                <w:u w:val="none"/>
-                <w:vertAlign w:val="baseline"/>
-              </w:rPr>
-              <w:t xml:space="preserve">el </w:t>
-            </w:r>
-          </w:ins>
-          <w:del w:id="12" w:author="Unknown Author" w:date="2020-04-07T08:03:53Z">
-            <w:r>
-              <w:rPr>
-                <w:rFonts w:eastAsia="Times New Roman" w:cs="Times New Roman"/>
-                <w:b w:val="false"/>
-                <w:i w:val="false"/>
-                <w:iCs w:val="false"/>
-                <w:caps w:val="false"/>
-                <w:smallCaps w:val="false"/>
-                <w:strike w:val="false"/>
-                <w:dstrike w:val="false"/>
-                <w:color w:val="000000"/>
-                <w:position w:val="0"/>
-                <w:sz w:val="24"/>
-                <w:sz w:val="24"/>
-                <w:szCs w:val="24"/>
-                <w:u w:val="none"/>
-                <w:vertAlign w:val="baseline"/>
-              </w:rPr>
-              <w:delText>saluran</w:delText>
-            </w:r>
-          </w:del>
-          <w:r>
-            <w:rPr>
-              <w:rFonts w:eastAsia="Times New Roman" w:cs="Times New Roman"/>
-              <w:b w:val="false"/>
-              <w:i w:val="false"/>
-              <w:iCs w:val="false"/>
-              <w:caps w:val="false"/>
-              <w:smallCaps w:val="false"/>
-              <w:strike w:val="false"/>
-              <w:dstrike w:val="false"/>
-              <w:color w:val="000000"/>
-              <w:position w:val="0"/>
-              <w:sz w:val="24"/>
-              <w:sz w:val="24"/>
-              <w:szCs w:val="24"/>
-              <w:u w:val="none"/>
-              <w:vertAlign w:val="baseline"/>
-            </w:rPr>
-            <w:t xml:space="preserve"> RGB dar</w:t>
-          </w:r>
-          <w:del w:id="13" w:author="Unknown Author" w:date="2020-04-07T08:04:35Z">
-            <w:r>
-              <w:rPr>
-                <w:rFonts w:eastAsia="Times New Roman" w:cs="Times New Roman"/>
-                <w:b w:val="false"/>
-                <w:i w:val="false"/>
-                <w:iCs w:val="false"/>
-                <w:caps w:val="false"/>
-                <w:smallCaps w:val="false"/>
-                <w:strike w:val="false"/>
-                <w:dstrike w:val="false"/>
-                <w:color w:val="000000"/>
-                <w:position w:val="0"/>
-                <w:sz w:val="24"/>
-                <w:sz w:val="24"/>
-                <w:szCs w:val="24"/>
-                <w:u w:val="none"/>
-                <w:vertAlign w:val="baseline"/>
-              </w:rPr>
-              <w:delText>a</w:delText>
-            </w:r>
-          </w:del>
-          <w:ins w:id="14" w:author="Unknown Author" w:date="2020-04-07T08:04:35Z">
-            <w:r>
-              <w:rPr>
-                <w:rFonts w:eastAsia="Times New Roman" w:cs="Times New Roman"/>
-                <w:b w:val="false"/>
-                <w:i w:val="false"/>
-                <w:iCs w:val="false"/>
-                <w:caps w:val="false"/>
-                <w:smallCaps w:val="false"/>
-                <w:strike w:val="false"/>
-                <w:dstrike w:val="false"/>
-                <w:color w:val="000000"/>
-                <w:position w:val="0"/>
-                <w:sz w:val="24"/>
-                <w:sz w:val="24"/>
-                <w:szCs w:val="24"/>
-                <w:u w:val="none"/>
-                <w:vertAlign w:val="baseline"/>
-              </w:rPr>
-              <w:t>i</w:t>
-            </w:r>
-          </w:ins>
-          <w:r>
-            <w:rPr>
-              <w:rFonts w:eastAsia="Times New Roman" w:cs="Times New Roman"/>
-              <w:b w:val="false"/>
-              <w:i w:val="false"/>
-              <w:iCs w:val="false"/>
-              <w:caps w:val="false"/>
-              <w:smallCaps w:val="false"/>
-              <w:strike w:val="false"/>
-              <w:dstrike w:val="false"/>
-              <w:color w:val="000000"/>
-              <w:position w:val="0"/>
-              <w:sz w:val="24"/>
-              <w:sz w:val="24"/>
-              <w:szCs w:val="24"/>
-              <w:u w:val="none"/>
-              <w:vertAlign w:val="baseline"/>
-            </w:rPr>
-            <w:t xml:space="preserve"> dataset ImageNet.</w:t>
+            <w:t>Dataset ditransformasikan dengan melakukan augmentasi data berupa citra sel darah yang diputar secara vertikal dan horizontal serta dilakukan normalisasi dataset berdasarkan statistika tiga channel  RGB dari dataset ImageNet.</w:t>
           </w:r>
         </w:p>
         <w:p>
@@ -5462,24 +5297,6 @@
             </w:rPr>
             <w:t>about.</w:t>
           </w:r>
-          <w:ins w:id="15" w:author="Unknown Author" w:date="2020-04-07T08:06:06Z">
-            <w:r>
-              <w:rPr>
-                <w:i/>
-                <w:iCs/>
-              </w:rPr>
-              <w:t xml:space="preserve"> </w:t>
-            </w:r>
-          </w:ins>
-          <w:ins w:id="16" w:author="Unknown Author" w:date="2020-04-07T08:06:06Z">
-            <w:r>
-              <w:rPr>
-                <w:i/>
-                <w:iCs/>
-              </w:rPr>
-              <w:t>[Mungkin Stef perlu tambah juga satu bagian yang menceritakan tentang Malaria]</w:t>
-            </w:r>
-          </w:ins>
         </w:p>
         <w:p>
           <w:pPr>
@@ -5505,17 +5322,8 @@
               <w:i/>
               <w:iCs/>
             </w:rPr>
-            <w:t xml:space="preserve">predict </w:t>
-          </w:r>
-          <w:ins w:id="17" w:author="Unknown Author" w:date="2020-04-07T08:07:16Z">
-            <w:r>
-              <w:rPr>
-                <w:i/>
-                <w:iCs/>
-              </w:rPr>
-              <w:t xml:space="preserve">yang </w:t>
-            </w:r>
-          </w:ins>
+            <w:t xml:space="preserve">predict yang </w:t>
+          </w:r>
           <w:r>
             <w:rPr>
               <w:i w:val="false"/>
@@ -5535,23 +5343,7 @@
               <w:i w:val="false"/>
               <w:iCs w:val="false"/>
             </w:rPr>
-            <w:t xml:space="preserve"> </w:t>
-          </w:r>
-          <w:ins w:id="18" w:author="Unknown Author" w:date="2020-04-07T08:07:21Z">
-            <w:r>
-              <w:rPr>
-                <w:i w:val="false"/>
-                <w:iCs w:val="false"/>
-              </w:rPr>
-              <w:t xml:space="preserve">berupa </w:t>
-            </w:r>
-          </w:ins>
-          <w:r>
-            <w:rPr>
-              <w:i w:val="false"/>
-              <w:iCs w:val="false"/>
-            </w:rPr>
-            <w:t>hasil prediksi yang dilakukan.</w:t>
+            <w:t xml:space="preserve"> berupa hasil prediksi yang dilakukan.</w:t>
           </w:r>
         </w:p>
         <w:p>
@@ -5649,7 +5441,7 @@
                     <wp:positionV relativeFrom="paragraph">
                       <wp:posOffset>635</wp:posOffset>
                     </wp:positionV>
-                    <wp:extent cx="5040630" cy="3359150"/>
+                    <wp:extent cx="5041265" cy="3359785"/>
                     <wp:effectExtent l="0" t="0" r="0" b="0"/>
                     <wp:wrapSquare wrapText="largest"/>
                     <wp:docPr id="6" name="Frame2"/>
@@ -5660,7 +5452,7 @@
                           <wps:spPr>
                             <a:xfrm>
                               <a:off x="0" y="0"/>
-                              <a:ext cx="5040000" cy="3358440"/>
+                              <a:ext cx="5040720" cy="3359160"/>
                             </a:xfrm>
                             <a:prstGeom prst="rect">
                               <a:avLst/>
@@ -5683,14 +5475,10 @@
                                   <w:pStyle w:val="Caption"/>
                                   <w:spacing w:before="120" w:after="120"/>
                                   <w:jc w:val="center"/>
-                                  <w:rPr>
-                                    <w:color w:val="auto"/>
-                                  </w:rPr>
+                                  <w:rPr/>
                                 </w:pPr>
                                 <w:r>
-                                  <w:rPr>
-                                    <w:color w:val="auto"/>
-                                  </w:rPr>
+                                  <w:rPr/>
                                   <w:drawing>
                                     <wp:inline distT="0" distB="0" distL="0" distR="0">
                                       <wp:extent cx="5039995" cy="2986405"/>
@@ -5756,7 +5544,7 @@
               </mc:Choice>
               <mc:Fallback>
                 <w:pict>
-                  <v:rect id="shape_0" ID="Frame2" stroked="f" style="position:absolute;margin-left:-0.05pt;margin-top:0.05pt;width:396.8pt;height:264.4pt;mso-position-horizontal:center">
+                  <v:rect id="shape_0" ID="Frame2" stroked="f" style="position:absolute;margin-left:-0.05pt;margin-top:0.05pt;width:396.85pt;height:264.45pt;mso-position-horizontal:center">
                     <w10:wrap type="square"/>
                     <v:fill o:detectmouseclick="t" on="false"/>
                     <v:stroke color="#3465a4" joinstyle="round" endcap="flat"/>
@@ -5767,14 +5555,10 @@
                             <w:pStyle w:val="Caption"/>
                             <w:spacing w:before="120" w:after="120"/>
                             <w:jc w:val="center"/>
-                            <w:rPr>
-                              <w:color w:val="auto"/>
-                            </w:rPr>
+                            <w:rPr/>
                           </w:pPr>
                           <w:r>
-                            <w:rPr>
-                              <w:color w:val="auto"/>
-                            </w:rPr>
+                            <w:rPr/>
                             <w:drawing>
                               <wp:inline distT="0" distB="0" distL="0" distR="0">
                                 <wp:extent cx="5039995" cy="2986405"/>
@@ -5997,7 +5781,7 @@
               <mc:Choice Requires="wps">
                 <w:drawing>
                   <wp:inline distT="0" distB="0" distL="0" distR="0">
-                    <wp:extent cx="5040630" cy="3359150"/>
+                    <wp:extent cx="5041265" cy="3359785"/>
                     <wp:effectExtent l="0" t="0" r="0" b="0"/>
                     <wp:docPr id="12" name=""/>
                     <a:graphic xmlns:a="http://schemas.openxmlformats.org/drawingml/2006/main">
@@ -6007,7 +5791,7 @@
                           <wps:spPr>
                             <a:xfrm>
                               <a:off x="0" y="0"/>
-                              <a:ext cx="5040000" cy="3358440"/>
+                              <a:ext cx="5040720" cy="3359160"/>
                             </a:xfrm>
                             <a:prstGeom prst="rect">
                               <a:avLst/>
@@ -6030,14 +5814,10 @@
                                   <w:pStyle w:val="Caption"/>
                                   <w:spacing w:before="120" w:after="120"/>
                                   <w:jc w:val="center"/>
-                                  <w:rPr>
-                                    <w:color w:val="auto"/>
-                                  </w:rPr>
+                                  <w:rPr/>
                                 </w:pPr>
                                 <w:r>
-                                  <w:rPr>
-                                    <w:color w:val="auto"/>
-                                  </w:rPr>
+                                  <w:rPr/>
                                   <w:drawing>
                                     <wp:inline distT="0" distB="0" distL="0" distR="0">
                                       <wp:extent cx="5039995" cy="2986405"/>
@@ -6106,7 +5886,7 @@
               </mc:Choice>
               <mc:Fallback>
                 <w:pict>
-                  <v:rect id="shape_0" stroked="f" style="position:absolute;margin-left:0pt;margin-top:-264.5pt;width:396.8pt;height:264.4pt;mso-position-vertical:top">
+                  <v:rect id="shape_0" stroked="f" style="position:absolute;margin-left:0pt;margin-top:-264.55pt;width:396.85pt;height:264.45pt;mso-position-vertical:top">
                     <w10:wrap type="square"/>
                     <v:fill o:detectmouseclick="t" on="false"/>
                     <v:stroke color="#3465a4" joinstyle="round" endcap="flat"/>
@@ -6117,14 +5897,10 @@
                             <w:pStyle w:val="Caption"/>
                             <w:spacing w:before="120" w:after="120"/>
                             <w:jc w:val="center"/>
-                            <w:rPr>
-                              <w:color w:val="auto"/>
-                            </w:rPr>
+                            <w:rPr/>
                           </w:pPr>
                           <w:r>
-                            <w:rPr>
-                              <w:color w:val="auto"/>
-                            </w:rPr>
+                            <w:rPr/>
                             <w:drawing>
                               <wp:inline distT="0" distB="0" distL="0" distR="0">
                                 <wp:extent cx="5039995" cy="2986405"/>
@@ -6194,7 +5970,7 @@
                     <wp:positionV relativeFrom="paragraph">
                       <wp:posOffset>635</wp:posOffset>
                     </wp:positionV>
-                    <wp:extent cx="5040630" cy="3468370"/>
+                    <wp:extent cx="5041265" cy="3469005"/>
                     <wp:effectExtent l="0" t="0" r="0" b="0"/>
                     <wp:wrapSquare wrapText="largest"/>
                     <wp:docPr id="10" name="Frame3"/>
@@ -6205,7 +5981,7 @@
                           <wps:spPr>
                             <a:xfrm>
                               <a:off x="0" y="0"/>
-                              <a:ext cx="5040000" cy="3467880"/>
+                              <a:ext cx="5040720" cy="3468240"/>
                             </a:xfrm>
                             <a:prstGeom prst="rect">
                               <a:avLst/>
@@ -6227,9 +6003,7 @@
                                 <w:pPr>
                                   <w:pStyle w:val="Illustration"/>
                                   <w:spacing w:before="120" w:after="120"/>
-                                  <w:rPr>
-                                    <w:color w:val="auto"/>
-                                  </w:rPr>
+                                  <w:rPr/>
                                 </w:pPr>
                                 <w:r>
                                   <w:rPr>
@@ -6252,7 +6026,7 @@
               </mc:Choice>
               <mc:Fallback>
                 <w:pict>
-                  <v:rect id="shape_0" ID="Frame3" stroked="f" style="position:absolute;margin-left:-0.05pt;margin-top:0.05pt;width:396.8pt;height:273pt;mso-position-horizontal:center">
+                  <v:rect id="shape_0" ID="Frame3" stroked="f" style="position:absolute;margin-left:-0.05pt;margin-top:0.05pt;width:396.85pt;height:273.05pt;mso-position-horizontal:center">
                     <w10:wrap type="square"/>
                     <v:fill o:detectmouseclick="t" on="false"/>
                     <v:stroke color="#3465a4" joinstyle="round" endcap="flat"/>
@@ -6262,9 +6036,7 @@
                           <w:pPr>
                             <w:pStyle w:val="Illustration"/>
                             <w:spacing w:before="120" w:after="120"/>
-                            <w:rPr>
-                              <w:color w:val="auto"/>
-                            </w:rPr>
+                            <w:rPr/>
                           </w:pPr>
                           <w:r>
                             <w:rPr>
@@ -6405,12 +6177,16 @@
           </w:pPr>
           <w:r>
             <w:rPr/>
-            <w:t>Subbab 3</w:t>
-          </w:r>
-          <w:bookmarkStart w:id="36" w:name="_heading=h.32hioqz"/>
-          <w:bookmarkStart w:id="37" w:name="__RefHeading___Toc1671_3588087348"/>
+            <w:t xml:space="preserve">Subbab </w:t>
+          </w:r>
+          <w:bookmarkStart w:id="36" w:name="__RefHeading___Toc1671_3588087348"/>
+          <w:bookmarkStart w:id="37" w:name="_heading=h.32hioqz"/>
           <w:bookmarkEnd w:id="36"/>
           <w:bookmarkEnd w:id="37"/>
+          <w:r>
+            <w:rPr/>
+            <w:t>3</w:t>
+          </w:r>
         </w:p>
       </w:sdtContent>
     </w:sdt>
@@ -8499,7 +8275,7 @@
     </w:r>
     <w:r>
       <w:rPr/>
-      <w:t>9</w:t>
+      <w:t>8</w:t>
     </w:r>
     <w:r>
       <w:rPr/>
@@ -12077,6 +11853,189 @@
     <w:qFormat/>
     <w:rPr/>
   </w:style>
+  <w:style w:type="character" w:styleId="ListLabel259">
+    <w:name w:val="ListLabel 259"/>
+    <w:qFormat/>
+    <w:rPr>
+      <w:rFonts w:cs="OpenSymbol"/>
+    </w:rPr>
+  </w:style>
+  <w:style w:type="character" w:styleId="ListLabel260">
+    <w:name w:val="ListLabel 260"/>
+    <w:qFormat/>
+    <w:rPr>
+      <w:rFonts w:cs="OpenSymbol"/>
+    </w:rPr>
+  </w:style>
+  <w:style w:type="character" w:styleId="ListLabel261">
+    <w:name w:val="ListLabel 261"/>
+    <w:qFormat/>
+    <w:rPr>
+      <w:rFonts w:cs="OpenSymbol"/>
+    </w:rPr>
+  </w:style>
+  <w:style w:type="character" w:styleId="ListLabel262">
+    <w:name w:val="ListLabel 262"/>
+    <w:qFormat/>
+    <w:rPr>
+      <w:rFonts w:cs="OpenSymbol"/>
+    </w:rPr>
+  </w:style>
+  <w:style w:type="character" w:styleId="ListLabel263">
+    <w:name w:val="ListLabel 263"/>
+    <w:qFormat/>
+    <w:rPr>
+      <w:rFonts w:cs="OpenSymbol"/>
+    </w:rPr>
+  </w:style>
+  <w:style w:type="character" w:styleId="ListLabel264">
+    <w:name w:val="ListLabel 264"/>
+    <w:qFormat/>
+    <w:rPr>
+      <w:rFonts w:cs="OpenSymbol"/>
+    </w:rPr>
+  </w:style>
+  <w:style w:type="character" w:styleId="ListLabel265">
+    <w:name w:val="ListLabel 265"/>
+    <w:qFormat/>
+    <w:rPr>
+      <w:rFonts w:cs="OpenSymbol"/>
+    </w:rPr>
+  </w:style>
+  <w:style w:type="character" w:styleId="ListLabel266">
+    <w:name w:val="ListLabel 266"/>
+    <w:qFormat/>
+    <w:rPr>
+      <w:rFonts w:cs="OpenSymbol"/>
+    </w:rPr>
+  </w:style>
+  <w:style w:type="character" w:styleId="ListLabel267">
+    <w:name w:val="ListLabel 267"/>
+    <w:qFormat/>
+    <w:rPr>
+      <w:rFonts w:cs="OpenSymbol"/>
+    </w:rPr>
+  </w:style>
+  <w:style w:type="character" w:styleId="ListLabel268">
+    <w:name w:val="ListLabel 268"/>
+    <w:qFormat/>
+    <w:rPr>
+      <w:rFonts w:cs="OpenSymbol"/>
+    </w:rPr>
+  </w:style>
+  <w:style w:type="character" w:styleId="ListLabel269">
+    <w:name w:val="ListLabel 269"/>
+    <w:qFormat/>
+    <w:rPr>
+      <w:rFonts w:cs="OpenSymbol"/>
+    </w:rPr>
+  </w:style>
+  <w:style w:type="character" w:styleId="ListLabel270">
+    <w:name w:val="ListLabel 270"/>
+    <w:qFormat/>
+    <w:rPr>
+      <w:rFonts w:cs="OpenSymbol"/>
+    </w:rPr>
+  </w:style>
+  <w:style w:type="character" w:styleId="ListLabel271">
+    <w:name w:val="ListLabel 271"/>
+    <w:qFormat/>
+    <w:rPr>
+      <w:rFonts w:cs="OpenSymbol"/>
+    </w:rPr>
+  </w:style>
+  <w:style w:type="character" w:styleId="ListLabel272">
+    <w:name w:val="ListLabel 272"/>
+    <w:qFormat/>
+    <w:rPr>
+      <w:rFonts w:cs="OpenSymbol"/>
+    </w:rPr>
+  </w:style>
+  <w:style w:type="character" w:styleId="ListLabel273">
+    <w:name w:val="ListLabel 273"/>
+    <w:qFormat/>
+    <w:rPr>
+      <w:rFonts w:cs="OpenSymbol"/>
+    </w:rPr>
+  </w:style>
+  <w:style w:type="character" w:styleId="ListLabel274">
+    <w:name w:val="ListLabel 274"/>
+    <w:qFormat/>
+    <w:rPr>
+      <w:rFonts w:cs="OpenSymbol"/>
+    </w:rPr>
+  </w:style>
+  <w:style w:type="character" w:styleId="ListLabel275">
+    <w:name w:val="ListLabel 275"/>
+    <w:qFormat/>
+    <w:rPr>
+      <w:rFonts w:cs="OpenSymbol"/>
+    </w:rPr>
+  </w:style>
+  <w:style w:type="character" w:styleId="ListLabel276">
+    <w:name w:val="ListLabel 276"/>
+    <w:qFormat/>
+    <w:rPr>
+      <w:rFonts w:cs="OpenSymbol"/>
+    </w:rPr>
+  </w:style>
+  <w:style w:type="character" w:styleId="ListLabel277">
+    <w:name w:val="ListLabel 277"/>
+    <w:qFormat/>
+    <w:rPr>
+      <w:rFonts w:cs="OpenSymbol"/>
+    </w:rPr>
+  </w:style>
+  <w:style w:type="character" w:styleId="ListLabel278">
+    <w:name w:val="ListLabel 278"/>
+    <w:qFormat/>
+    <w:rPr>
+      <w:rFonts w:cs="OpenSymbol"/>
+    </w:rPr>
+  </w:style>
+  <w:style w:type="character" w:styleId="ListLabel279">
+    <w:name w:val="ListLabel 279"/>
+    <w:qFormat/>
+    <w:rPr>
+      <w:rFonts w:cs="OpenSymbol"/>
+    </w:rPr>
+  </w:style>
+  <w:style w:type="character" w:styleId="ListLabel280">
+    <w:name w:val="ListLabel 280"/>
+    <w:qFormat/>
+    <w:rPr>
+      <w:rFonts w:cs="OpenSymbol"/>
+    </w:rPr>
+  </w:style>
+  <w:style w:type="character" w:styleId="ListLabel281">
+    <w:name w:val="ListLabel 281"/>
+    <w:qFormat/>
+    <w:rPr>
+      <w:rFonts w:cs="OpenSymbol"/>
+    </w:rPr>
+  </w:style>
+  <w:style w:type="character" w:styleId="ListLabel282">
+    <w:name w:val="ListLabel 282"/>
+    <w:qFormat/>
+    <w:rPr>
+      <w:rFonts w:cs="OpenSymbol"/>
+    </w:rPr>
+  </w:style>
+  <w:style w:type="character" w:styleId="ListLabel283">
+    <w:name w:val="ListLabel 283"/>
+    <w:qFormat/>
+    <w:rPr>
+      <w:b/>
+      <w:i w:val="false"/>
+      <w:sz w:val="32"/>
+      <w:szCs w:val="32"/>
+    </w:rPr>
+  </w:style>
+  <w:style w:type="character" w:styleId="ListLabel284">
+    <w:name w:val="ListLabel 284"/>
+    <w:qFormat/>
+    <w:rPr/>
+  </w:style>
   <w:style w:type="paragraph" w:styleId="Heading">
     <w:name w:val="Heading"/>
     <w:basedOn w:val="Normal"/>

</xml_diff>